<commit_message>
composition update 2.0 🔰
</commit_message>
<xml_diff>
--- a/Lab and Class Reports/Lab 6 Composition - SP21-BCS-087.docx
+++ b/Lab and Class Reports/Lab 6 Composition - SP21-BCS-087.docx
@@ -1,6 +1,7 @@
 
 <file path=word/document.xml><?xml version="1.0" encoding="utf-8"?>
 <w:document xmlns:wpc="http://schemas.microsoft.com/office/word/2010/wordprocessingCanvas" xmlns:cx="http://schemas.microsoft.com/office/drawing/2014/chartex" xmlns:cx1="http://schemas.microsoft.com/office/drawing/2015/9/8/chartex" xmlns:cx2="http://schemas.microsoft.com/office/drawing/2015/10/21/chartex" xmlns:cx3="http://schemas.microsoft.com/office/drawing/2016/5/9/chartex" xmlns:cx4="http://schemas.microsoft.com/office/drawing/2016/5/10/chartex" xmlns:cx5="http://schemas.microsoft.com/office/drawing/2016/5/11/chartex" xmlns:cx6="http://schemas.microsoft.com/office/drawing/2016/5/12/chartex" xmlns:cx7="http://schemas.microsoft.com/office/drawing/2016/5/13/chartex" xmlns:cx8="http://schemas.microsoft.com/office/drawing/2016/5/14/chartex" xmlns:mc="http://schemas.openxmlformats.org/markup-compatibility/2006" xmlns:aink="http://schemas.microsoft.com/office/drawing/2016/ink" xmlns:am3d="http://schemas.microsoft.com/office/drawing/2017/model3d" xmlns:o="urn:schemas-microsoft-com:office:office" xmlns:r="http://schemas.openxmlformats.org/officeDocument/2006/relationships" xmlns:m="http://schemas.openxmlformats.org/officeDocument/2006/math" xmlns:v="urn:schemas-microsoft-com:vml" xmlns:wp14="http://schemas.microsoft.com/office/word/2010/wordprocessingDrawing" xmlns:wp="http://schemas.openxmlformats.org/drawingml/2006/wordprocessingDrawing" xmlns:w10="urn:schemas-microsoft-com:office:word" xmlns:w="http://schemas.openxmlformats.org/wordprocessingml/2006/main" xmlns:w14="http://schemas.microsoft.com/office/word/2010/wordml" xmlns:w15="http://schemas.microsoft.com/office/word/2012/wordml" xmlns:w16cex="http://schemas.microsoft.com/office/word/2018/wordml/cex" xmlns:w16cid="http://schemas.microsoft.com/office/word/2016/wordml/cid" xmlns:w16="http://schemas.microsoft.com/office/word/2018/wordml" xmlns:w16sdtdh="http://schemas.microsoft.com/office/word/2020/wordml/sdtdatahash" xmlns:w16se="http://schemas.microsoft.com/office/word/2015/wordml/symex" xmlns:wpg="http://schemas.microsoft.com/office/word/2010/wordprocessingGroup" xmlns:wpi="http://schemas.microsoft.com/office/word/2010/wordprocessingInk" xmlns:wne="http://schemas.microsoft.com/office/word/2006/wordml" xmlns:wps="http://schemas.microsoft.com/office/word/2010/wordprocessingShape" mc:Ignorable="w14 w15 w16se w16cid w16 w16cex w16sdtdh wp14">
+  <w:background w:color="D9E2F3" w:themeColor="accent1" w:themeTint="33"/>
   <w:body>
     <w:tbl>
       <w:tblPr>
@@ -68,7 +69,7 @@
                           </pic:cNvPicPr>
                         </pic:nvPicPr>
                         <pic:blipFill rotWithShape="1">
-                          <a:blip r:embed="rId4" cstate="print">
+                          <a:blip r:embed="rId6" cstate="print">
                             <a:extLst>
                               <a:ext uri="{28A0092B-C50C-407E-A947-70E740481C1C}">
                                 <a14:useLocalDpi xmlns:a14="http://schemas.microsoft.com/office/drawing/2010/main" val="0"/>
@@ -248,6 +249,7 @@
               <w:dataBinding w:prefixMappings="xmlns:ns0='http://purl.org/dc/elements/1.1/' xmlns:ns1='http://schemas.openxmlformats.org/package/2006/metadata/core-properties' " w:xpath="/ns1:coreProperties[1]/ns0:title[1]" w:storeItemID="{6C3C8BC8-F283-45AE-878A-BAB7291924A1}"/>
               <w:text/>
             </w:sdtPr>
+            <w:sdtEndPr/>
             <w:sdtContent>
               <w:p>
                 <w:pPr>
@@ -288,6 +290,7 @@
               <w:dataBinding w:prefixMappings="xmlns:ns0='http://purl.org/dc/elements/1.1/' xmlns:ns1='http://schemas.openxmlformats.org/package/2006/metadata/core-properties' " w:xpath="/ns1:coreProperties[1]/ns0:subject[1]" w:storeItemID="{6C3C8BC8-F283-45AE-878A-BAB7291924A1}"/>
               <w:text/>
             </w:sdtPr>
+            <w:sdtEndPr/>
             <w:sdtContent>
               <w:p>
                 <w:pPr>
@@ -632,27 +635,7 @@
                 <w:sz w:val="28"/>
                 <w:szCs w:val="28"/>
               </w:rPr>
-              <w:t xml:space="preserve"> mARCH </w:t>
-            </w:r>
-            <w:r>
-              <w:rPr>
-                <w:rFonts w:ascii="Arial" w:hAnsi="Arial" w:cs="Arial"/>
-                <w:b/>
-                <w:caps/>
-                <w:sz w:val="28"/>
-                <w:szCs w:val="28"/>
-              </w:rPr>
-              <w:t>30</w:t>
-            </w:r>
-            <w:r>
-              <w:rPr>
-                <w:rFonts w:ascii="Arial" w:hAnsi="Arial" w:cs="Arial"/>
-                <w:b/>
-                <w:caps/>
-                <w:sz w:val="28"/>
-                <w:szCs w:val="28"/>
-              </w:rPr>
-              <w:t>, 2022</w:t>
+              <w:t xml:space="preserve"> mARCH 30, 2022</w:t>
             </w:r>
           </w:p>
           <w:p>
@@ -17339,7 +17322,36 @@
           <w:sz w:val="42"/>
           <w:szCs w:val="42"/>
         </w:rPr>
-        <w:t xml:space="preserve">        job = </w:t>
+        <w:t xml:space="preserve">        </w:t>
+      </w:r>
+      <w:proofErr w:type="spellStart"/>
+      <w:r>
+        <w:rPr>
+          <w:rFonts w:ascii="Consolas" w:eastAsia="Times New Roman" w:hAnsi="Consolas" w:cs="Times New Roman"/>
+          <w:color w:val="BFBDB6"/>
+          <w:sz w:val="42"/>
+          <w:szCs w:val="42"/>
+        </w:rPr>
+        <w:t>this.</w:t>
+      </w:r>
+      <w:r>
+        <w:rPr>
+          <w:rFonts w:ascii="Consolas" w:eastAsia="Times New Roman" w:hAnsi="Consolas" w:cs="Times New Roman"/>
+          <w:color w:val="BFBDB6"/>
+          <w:sz w:val="42"/>
+          <w:szCs w:val="42"/>
+        </w:rPr>
+        <w:t>job</w:t>
+      </w:r>
+      <w:proofErr w:type="spellEnd"/>
+      <w:r>
+        <w:rPr>
+          <w:rFonts w:ascii="Consolas" w:eastAsia="Times New Roman" w:hAnsi="Consolas" w:cs="Times New Roman"/>
+          <w:color w:val="BFBDB6"/>
+          <w:sz w:val="42"/>
+          <w:szCs w:val="42"/>
+        </w:rPr>
+        <w:t xml:space="preserve"> = </w:t>
       </w:r>
       <w:r>
         <w:rPr>
@@ -34116,6 +34128,56 @@
     </w:sectPr>
   </w:body>
 </w:document>
+</file>
+
+<file path=word/endnotes.xml><?xml version="1.0" encoding="utf-8"?>
+<w:endnotes xmlns:wpc="http://schemas.microsoft.com/office/word/2010/wordprocessingCanvas" xmlns:cx="http://schemas.microsoft.com/office/drawing/2014/chartex" xmlns:cx1="http://schemas.microsoft.com/office/drawing/2015/9/8/chartex" xmlns:cx2="http://schemas.microsoft.com/office/drawing/2015/10/21/chartex" xmlns:cx3="http://schemas.microsoft.com/office/drawing/2016/5/9/chartex" xmlns:cx4="http://schemas.microsoft.com/office/drawing/2016/5/10/chartex" xmlns:cx5="http://schemas.microsoft.com/office/drawing/2016/5/11/chartex" xmlns:cx6="http://schemas.microsoft.com/office/drawing/2016/5/12/chartex" xmlns:cx7="http://schemas.microsoft.com/office/drawing/2016/5/13/chartex" xmlns:cx8="http://schemas.microsoft.com/office/drawing/2016/5/14/chartex" xmlns:mc="http://schemas.openxmlformats.org/markup-compatibility/2006" xmlns:aink="http://schemas.microsoft.com/office/drawing/2016/ink" xmlns:am3d="http://schemas.microsoft.com/office/drawing/2017/model3d" xmlns:o="urn:schemas-microsoft-com:office:office" xmlns:r="http://schemas.openxmlformats.org/officeDocument/2006/relationships" xmlns:m="http://schemas.openxmlformats.org/officeDocument/2006/math" xmlns:v="urn:schemas-microsoft-com:vml" xmlns:wp14="http://schemas.microsoft.com/office/word/2010/wordprocessingDrawing" xmlns:wp="http://schemas.openxmlformats.org/drawingml/2006/wordprocessingDrawing" xmlns:w10="urn:schemas-microsoft-com:office:word" xmlns:w="http://schemas.openxmlformats.org/wordprocessingml/2006/main" xmlns:w14="http://schemas.microsoft.com/office/word/2010/wordml" xmlns:w15="http://schemas.microsoft.com/office/word/2012/wordml" xmlns:w16cex="http://schemas.microsoft.com/office/word/2018/wordml/cex" xmlns:w16cid="http://schemas.microsoft.com/office/word/2016/wordml/cid" xmlns:w16="http://schemas.microsoft.com/office/word/2018/wordml" xmlns:w16sdtdh="http://schemas.microsoft.com/office/word/2020/wordml/sdtdatahash" xmlns:w16se="http://schemas.microsoft.com/office/word/2015/wordml/symex" xmlns:wpg="http://schemas.microsoft.com/office/word/2010/wordprocessingGroup" xmlns:wpi="http://schemas.microsoft.com/office/word/2010/wordprocessingInk" xmlns:wne="http://schemas.microsoft.com/office/word/2006/wordml" xmlns:wps="http://schemas.microsoft.com/office/word/2010/wordprocessingShape" mc:Ignorable="w14 w15 w16se w16cid w16 w16cex w16sdtdh wp14">
+  <w:endnote w:type="separator" w:id="-1">
+    <w:p>
+      <w:pPr>
+        <w:spacing w:after="0" w:line="240" w:lineRule="auto"/>
+      </w:pPr>
+      <w:r>
+        <w:separator/>
+      </w:r>
+    </w:p>
+  </w:endnote>
+  <w:endnote w:type="continuationSeparator" w:id="0">
+    <w:p>
+      <w:pPr>
+        <w:spacing w:after="0" w:line="240" w:lineRule="auto"/>
+      </w:pPr>
+      <w:r>
+        <w:continuationSeparator/>
+      </w:r>
+    </w:p>
+  </w:endnote>
+</w:endnotes>
+</file>
+
+<file path=word/footnotes.xml><?xml version="1.0" encoding="utf-8"?>
+<w:footnotes xmlns:wpc="http://schemas.microsoft.com/office/word/2010/wordprocessingCanvas" xmlns:cx="http://schemas.microsoft.com/office/drawing/2014/chartex" xmlns:cx1="http://schemas.microsoft.com/office/drawing/2015/9/8/chartex" xmlns:cx2="http://schemas.microsoft.com/office/drawing/2015/10/21/chartex" xmlns:cx3="http://schemas.microsoft.com/office/drawing/2016/5/9/chartex" xmlns:cx4="http://schemas.microsoft.com/office/drawing/2016/5/10/chartex" xmlns:cx5="http://schemas.microsoft.com/office/drawing/2016/5/11/chartex" xmlns:cx6="http://schemas.microsoft.com/office/drawing/2016/5/12/chartex" xmlns:cx7="http://schemas.microsoft.com/office/drawing/2016/5/13/chartex" xmlns:cx8="http://schemas.microsoft.com/office/drawing/2016/5/14/chartex" xmlns:mc="http://schemas.openxmlformats.org/markup-compatibility/2006" xmlns:aink="http://schemas.microsoft.com/office/drawing/2016/ink" xmlns:am3d="http://schemas.microsoft.com/office/drawing/2017/model3d" xmlns:o="urn:schemas-microsoft-com:office:office" xmlns:r="http://schemas.openxmlformats.org/officeDocument/2006/relationships" xmlns:m="http://schemas.openxmlformats.org/officeDocument/2006/math" xmlns:v="urn:schemas-microsoft-com:vml" xmlns:wp14="http://schemas.microsoft.com/office/word/2010/wordprocessingDrawing" xmlns:wp="http://schemas.openxmlformats.org/drawingml/2006/wordprocessingDrawing" xmlns:w10="urn:schemas-microsoft-com:office:word" xmlns:w="http://schemas.openxmlformats.org/wordprocessingml/2006/main" xmlns:w14="http://schemas.microsoft.com/office/word/2010/wordml" xmlns:w15="http://schemas.microsoft.com/office/word/2012/wordml" xmlns:w16cex="http://schemas.microsoft.com/office/word/2018/wordml/cex" xmlns:w16cid="http://schemas.microsoft.com/office/word/2016/wordml/cid" xmlns:w16="http://schemas.microsoft.com/office/word/2018/wordml" xmlns:w16sdtdh="http://schemas.microsoft.com/office/word/2020/wordml/sdtdatahash" xmlns:w16se="http://schemas.microsoft.com/office/word/2015/wordml/symex" xmlns:wpg="http://schemas.microsoft.com/office/word/2010/wordprocessingGroup" xmlns:wpi="http://schemas.microsoft.com/office/word/2010/wordprocessingInk" xmlns:wne="http://schemas.microsoft.com/office/word/2006/wordml" xmlns:wps="http://schemas.microsoft.com/office/word/2010/wordprocessingShape" mc:Ignorable="w14 w15 w16se w16cid w16 w16cex w16sdtdh wp14">
+  <w:footnote w:type="separator" w:id="-1">
+    <w:p>
+      <w:pPr>
+        <w:spacing w:after="0" w:line="240" w:lineRule="auto"/>
+      </w:pPr>
+      <w:r>
+        <w:separator/>
+      </w:r>
+    </w:p>
+  </w:footnote>
+  <w:footnote w:type="continuationSeparator" w:id="0">
+    <w:p>
+      <w:pPr>
+        <w:spacing w:after="0" w:line="240" w:lineRule="auto"/>
+      </w:pPr>
+      <w:r>
+        <w:continuationSeparator/>
+      </w:r>
+    </w:p>
+  </w:footnote>
+</w:footnotes>
 </file>
 
 <file path=word/styles.xml><?xml version="1.0" encoding="utf-8"?>
@@ -34671,6 +34733,50 @@
       <w:szCs w:val="56"/>
     </w:rPr>
   </w:style>
+  <w:style w:type="paragraph" w:styleId="Header">
+    <w:name w:val="header"/>
+    <w:basedOn w:val="Normal"/>
+    <w:link w:val="HeaderChar"/>
+    <w:uiPriority w:val="99"/>
+    <w:unhideWhenUsed/>
+    <w:rsid w:val="00403332"/>
+    <w:pPr>
+      <w:tabs>
+        <w:tab w:val="center" w:pos="4680"/>
+        <w:tab w:val="right" w:pos="9360"/>
+      </w:tabs>
+      <w:spacing w:after="0" w:line="240" w:lineRule="auto"/>
+    </w:pPr>
+  </w:style>
+  <w:style w:type="character" w:customStyle="1" w:styleId="HeaderChar">
+    <w:name w:val="Header Char"/>
+    <w:basedOn w:val="DefaultParagraphFont"/>
+    <w:link w:val="Header"/>
+    <w:uiPriority w:val="99"/>
+    <w:rsid w:val="00403332"/>
+  </w:style>
+  <w:style w:type="paragraph" w:styleId="Footer">
+    <w:name w:val="footer"/>
+    <w:basedOn w:val="Normal"/>
+    <w:link w:val="FooterChar"/>
+    <w:uiPriority w:val="99"/>
+    <w:unhideWhenUsed/>
+    <w:rsid w:val="00403332"/>
+    <w:pPr>
+      <w:tabs>
+        <w:tab w:val="center" w:pos="4680"/>
+        <w:tab w:val="right" w:pos="9360"/>
+      </w:tabs>
+      <w:spacing w:after="0" w:line="240" w:lineRule="auto"/>
+    </w:pPr>
+  </w:style>
+  <w:style w:type="character" w:customStyle="1" w:styleId="FooterChar">
+    <w:name w:val="Footer Char"/>
+    <w:basedOn w:val="DefaultParagraphFont"/>
+    <w:link w:val="Footer"/>
+    <w:uiPriority w:val="99"/>
+    <w:rsid w:val="00403332"/>
+  </w:style>
 </w:styles>
 </file>
 

</xml_diff>